<commit_message>
updated template, project name, and lag
</commit_message>
<xml_diff>
--- a/Project Components/Working Title Options.docx
+++ b/Project Components/Working Title Options.docx
@@ -41,18 +41,30 @@
         <w:t xml:space="preserve">: </w:t>
       </w:r>
       <w:r>
-        <w:t xml:space="preserve">Contributing Factors and Changes </w:t>
-      </w:r>
-      <w:proofErr w:type="gramStart"/>
-      <w:r>
-        <w:t>Over</w:t>
-      </w:r>
-      <w:proofErr w:type="gramEnd"/>
-      <w:r>
-        <w:t xml:space="preserve"> Time</w:t>
+        <w:t>Contributing Factors and Changes Over Time</w:t>
+      </w:r>
+    </w:p>
+    <w:p/>
+    <w:p>
+      <w:r>
+        <w:t>Tutorial:</w:t>
+      </w:r>
+    </w:p>
+    <w:p>
+      <w:r>
+        <w:t xml:space="preserve">Keywords: spatial patterns, mapping NEON mosquitoes, mapping NEON’s mosquito richness across the US, </w:t>
       </w:r>
       <w:bookmarkStart w:id="0" w:name="_GoBack"/>
       <w:bookmarkEnd w:id="0"/>
+    </w:p>
+    <w:p/>
+    <w:p>
+      <w:r>
+        <w:t xml:space="preserve">-Methods of exploring </w:t>
+      </w:r>
+      <w:r>
+        <w:t>NEON mosquito data in R</w:t>
+      </w:r>
     </w:p>
     <w:sectPr>
       <w:pgSz w:w="12240" w:h="15840"/>
@@ -582,7 +594,6 @@
   <w:style w:type="character" w:default="1" w:styleId="DefaultParagraphFont">
     <w:name w:val="Default Paragraph Font"/>
     <w:uiPriority w:val="1"/>
-    <w:semiHidden/>
     <w:unhideWhenUsed/>
   </w:style>
   <w:style w:type="table" w:default="1" w:styleId="TableNormal">

</xml_diff>